<commit_message>
Documento pasado a PDF
item 4 report realizado
</commit_message>
<xml_diff>
--- a/Report A+.docx
+++ b/Report A+.docx
@@ -514,10 +514,6 @@
       </w:r>
     </w:p>
     <w:p/>
-    <w:p>
-      <w:bookmarkStart w:id="0" w:name="_GoBack"/>
-      <w:bookmarkEnd w:id="0"/>
-    </w:p>
     <w:p/>
     <w:p/>
     <w:p/>
@@ -542,6 +538,7 @@
     <w:p/>
     <w:p/>
     <w:p/>
+    <w:p/>
     <w:p>
       <w:pPr>
         <w:pStyle w:val="Ttulo3"/>
@@ -647,7 +644,7 @@
           <w:sz w:val="24"/>
           <w:szCs w:val="24"/>
         </w:rPr>
-        <w:t xml:space="preserve">n se muestran los resultados ya algunas partes del </w:t>
+        <w:t>n se muestran los resultados y</w:t>
       </w:r>
       <w:r>
         <w:rPr>
@@ -656,6 +653,15 @@
           <w:sz w:val="24"/>
           <w:szCs w:val="24"/>
         </w:rPr>
+        <w:t xml:space="preserve"> algunas partes del </w:t>
+      </w:r>
+      <w:r>
+        <w:rPr>
+          <w:rFonts w:ascii="Times New Roman" w:hAnsi="Times New Roman" w:cs="Times New Roman"/>
+          <w:bCs/>
+          <w:sz w:val="24"/>
+          <w:szCs w:val="24"/>
+        </w:rPr>
         <w:t>código</w:t>
       </w:r>
       <w:r>
@@ -748,7 +754,31 @@
           <w:sz w:val="24"/>
           <w:szCs w:val="24"/>
         </w:rPr>
-        <w:t>Añadimos la dependencia en pom.xml</w:t>
+        <w:t>Lo primero que hay que hacer es añadir</w:t>
+      </w:r>
+      <w:r>
+        <w:rPr>
+          <w:rFonts w:ascii="Times New Roman" w:hAnsi="Times New Roman" w:cs="Times New Roman"/>
+          <w:sz w:val="24"/>
+          <w:szCs w:val="24"/>
+        </w:rPr>
+        <w:t xml:space="preserve"> la dependencia en</w:t>
+      </w:r>
+      <w:r>
+        <w:rPr>
+          <w:rFonts w:ascii="Times New Roman" w:hAnsi="Times New Roman" w:cs="Times New Roman"/>
+          <w:sz w:val="24"/>
+          <w:szCs w:val="24"/>
+        </w:rPr>
+        <w:t xml:space="preserve"> el archivo</w:t>
+      </w:r>
+      <w:r>
+        <w:rPr>
+          <w:rFonts w:ascii="Times New Roman" w:hAnsi="Times New Roman" w:cs="Times New Roman"/>
+          <w:sz w:val="24"/>
+          <w:szCs w:val="24"/>
+        </w:rPr>
+        <w:t xml:space="preserve"> pom.xml</w:t>
       </w:r>
     </w:p>
     <w:p>
@@ -1363,7 +1393,25 @@
           <w:szCs w:val="24"/>
           <w:shd w:val="clear" w:color="auto" w:fill="FFFFFF"/>
         </w:rPr>
-        <w:t>Hibérnate</w:t>
+        <w:t>Hib</w:t>
+      </w:r>
+      <w:r>
+        <w:rPr>
+          <w:rFonts w:ascii="Times New Roman" w:hAnsi="Times New Roman" w:cs="Times New Roman"/>
+          <w:sz w:val="24"/>
+          <w:szCs w:val="24"/>
+          <w:shd w:val="clear" w:color="auto" w:fill="FFFFFF"/>
+        </w:rPr>
+        <w:t>e</w:t>
+      </w:r>
+      <w:r>
+        <w:rPr>
+          <w:rFonts w:ascii="Times New Roman" w:hAnsi="Times New Roman" w:cs="Times New Roman"/>
+          <w:sz w:val="24"/>
+          <w:szCs w:val="24"/>
+          <w:shd w:val="clear" w:color="auto" w:fill="FFFFFF"/>
+        </w:rPr>
+        <w:t>rnate</w:t>
       </w:r>
       <w:r>
         <w:rPr>
@@ -1381,7 +1429,7 @@
           <w:szCs w:val="24"/>
           <w:shd w:val="clear" w:color="auto" w:fill="FFFFFF"/>
         </w:rPr>
-        <w:t>agregue</w:t>
+        <w:t>se agregó</w:t>
       </w:r>
       <w:r>
         <w:rPr>
@@ -2044,7 +2092,23 @@
           <w:sz w:val="24"/>
           <w:szCs w:val="24"/>
         </w:rPr>
-        <w:t>Una vez esto añadimos a la clase @</w:t>
+        <w:t xml:space="preserve">Una vez </w:t>
+      </w:r>
+      <w:r>
+        <w:rPr>
+          <w:rFonts w:ascii="Times New Roman" w:hAnsi="Times New Roman" w:cs="Times New Roman"/>
+          <w:sz w:val="24"/>
+          <w:szCs w:val="24"/>
+        </w:rPr>
+        <w:t>realizado esto</w:t>
+      </w:r>
+      <w:r>
+        <w:rPr>
+          <w:rFonts w:ascii="Times New Roman" w:hAnsi="Times New Roman" w:cs="Times New Roman"/>
+          <w:sz w:val="24"/>
+          <w:szCs w:val="24"/>
+        </w:rPr>
+        <w:t xml:space="preserve"> añadimos a la clase </w:t>
       </w:r>
       <w:proofErr w:type="spellStart"/>
       <w:r>
@@ -2053,9 +2117,43 @@
           <w:sz w:val="24"/>
           <w:szCs w:val="24"/>
         </w:rPr>
+        <w:t>Trip</w:t>
+      </w:r>
+      <w:proofErr w:type="spellEnd"/>
+      <w:r>
+        <w:rPr>
+          <w:rFonts w:ascii="Times New Roman" w:hAnsi="Times New Roman" w:cs="Times New Roman"/>
+          <w:sz w:val="24"/>
+          <w:szCs w:val="24"/>
+        </w:rPr>
+        <w:t xml:space="preserve"> </w:t>
+      </w:r>
+      <w:r>
+        <w:rPr>
+          <w:rFonts w:ascii="Times New Roman" w:hAnsi="Times New Roman" w:cs="Times New Roman"/>
+          <w:sz w:val="24"/>
+          <w:szCs w:val="24"/>
+        </w:rPr>
+        <w:t>@</w:t>
+      </w:r>
+      <w:proofErr w:type="spellStart"/>
+      <w:r>
+        <w:rPr>
+          <w:rFonts w:ascii="Times New Roman" w:hAnsi="Times New Roman" w:cs="Times New Roman"/>
+          <w:sz w:val="24"/>
+          <w:szCs w:val="24"/>
+        </w:rPr>
         <w:t>Indexed</w:t>
       </w:r>
       <w:proofErr w:type="spellEnd"/>
+      <w:r>
+        <w:rPr>
+          <w:rFonts w:ascii="Times New Roman" w:hAnsi="Times New Roman" w:cs="Times New Roman"/>
+          <w:sz w:val="24"/>
+          <w:szCs w:val="24"/>
+        </w:rPr>
+        <w:t xml:space="preserve"> ya que es la clase que se va Indexar.</w:t>
+      </w:r>
     </w:p>
     <w:p>
       <w:pPr>
@@ -2160,8 +2258,18 @@
           <w:szCs w:val="24"/>
           <w:shd w:val="clear" w:color="auto" w:fill="FFFFFF"/>
         </w:rPr>
-        <w:t xml:space="preserve">A continuación, debe marcar los campos que desea que se puedan </w:t>
-      </w:r>
+        <w:t xml:space="preserve">A continuación, debe </w:t>
+      </w:r>
+      <w:r>
+        <w:rPr>
+          <w:rFonts w:ascii="Times New Roman" w:hAnsi="Times New Roman" w:cs="Times New Roman"/>
+          <w:sz w:val="24"/>
+          <w:szCs w:val="24"/>
+          <w:shd w:val="clear" w:color="auto" w:fill="FFFFFF"/>
+        </w:rPr>
+        <w:t xml:space="preserve">añadir la anotación @Field en los atributos que desee que sean buscados. En nuestro caso serán </w:t>
+      </w:r>
+      <w:proofErr w:type="spellStart"/>
       <w:proofErr w:type="gramStart"/>
       <w:r>
         <w:rPr>
@@ -2170,8 +2278,9 @@
           <w:szCs w:val="24"/>
           <w:shd w:val="clear" w:color="auto" w:fill="FFFFFF"/>
         </w:rPr>
-        <w:t>buscar  y</w:t>
-      </w:r>
+        <w:t>ticker,title</w:t>
+      </w:r>
+      <w:proofErr w:type="spellEnd"/>
       <w:proofErr w:type="gramEnd"/>
       <w:r>
         <w:rPr>
@@ -2180,7 +2289,27 @@
           <w:szCs w:val="24"/>
           <w:shd w:val="clear" w:color="auto" w:fill="FFFFFF"/>
         </w:rPr>
-        <w:t xml:space="preserve"> anotar con @Field.</w:t>
+        <w:t xml:space="preserve">, y </w:t>
+      </w:r>
+      <w:proofErr w:type="spellStart"/>
+      <w:r>
+        <w:rPr>
+          <w:rFonts w:ascii="Times New Roman" w:hAnsi="Times New Roman" w:cs="Times New Roman"/>
+          <w:sz w:val="24"/>
+          <w:szCs w:val="24"/>
+          <w:shd w:val="clear" w:color="auto" w:fill="FFFFFF"/>
+        </w:rPr>
+        <w:t>description</w:t>
+      </w:r>
+      <w:proofErr w:type="spellEnd"/>
+      <w:r>
+        <w:rPr>
+          <w:rFonts w:ascii="Times New Roman" w:hAnsi="Times New Roman" w:cs="Times New Roman"/>
+          <w:sz w:val="24"/>
+          <w:szCs w:val="24"/>
+          <w:shd w:val="clear" w:color="auto" w:fill="FFFFFF"/>
+        </w:rPr>
+        <w:t>.</w:t>
       </w:r>
     </w:p>
     <w:p>
@@ -2430,7 +2559,16 @@
           <w:szCs w:val="24"/>
           <w:shd w:val="clear" w:color="auto" w:fill="FFFFFF"/>
         </w:rPr>
-        <w:t xml:space="preserve"> asegura que el texto será analizado usando el analizador </w:t>
+        <w:t xml:space="preserve"> asegura que el texto será</w:t>
+      </w:r>
+      <w:r>
+        <w:rPr>
+          <w:rFonts w:ascii="Times New Roman" w:hAnsi="Times New Roman" w:cs="Times New Roman"/>
+          <w:sz w:val="24"/>
+          <w:szCs w:val="24"/>
+          <w:shd w:val="clear" w:color="auto" w:fill="FFFFFF"/>
+        </w:rPr>
+        <w:t xml:space="preserve"> analizado usando el analizador </w:t>
       </w:r>
       <w:proofErr w:type="spellStart"/>
       <w:r>
@@ -2675,7 +2813,43 @@
           <w:shd w:val="clear" w:color="auto" w:fill="FFFFFF"/>
         </w:rPr>
         <w:lastRenderedPageBreak/>
-        <w:t xml:space="preserve">Cuando estaba todo listo para andar al ejecutar hibernate, mostro un error de compatibilidad con la versión, por lo que procedimos a hacerlo con la </w:t>
+        <w:t xml:space="preserve">Cuando </w:t>
+      </w:r>
+      <w:r>
+        <w:rPr>
+          <w:rFonts w:ascii="Times New Roman" w:hAnsi="Times New Roman" w:cs="Times New Roman"/>
+          <w:sz w:val="24"/>
+          <w:szCs w:val="24"/>
+          <w:shd w:val="clear" w:color="auto" w:fill="FFFFFF"/>
+        </w:rPr>
+        <w:t xml:space="preserve">ya </w:t>
+      </w:r>
+      <w:r>
+        <w:rPr>
+          <w:rFonts w:ascii="Times New Roman" w:hAnsi="Times New Roman" w:cs="Times New Roman"/>
+          <w:sz w:val="24"/>
+          <w:szCs w:val="24"/>
+          <w:shd w:val="clear" w:color="auto" w:fill="FFFFFF"/>
+        </w:rPr>
+        <w:t xml:space="preserve">estaba todo listo para </w:t>
+      </w:r>
+      <w:r>
+        <w:rPr>
+          <w:rFonts w:ascii="Times New Roman" w:hAnsi="Times New Roman" w:cs="Times New Roman"/>
+          <w:sz w:val="24"/>
+          <w:szCs w:val="24"/>
+          <w:shd w:val="clear" w:color="auto" w:fill="FFFFFF"/>
+        </w:rPr>
+        <w:t>funcionar,</w:t>
+      </w:r>
+      <w:r>
+        <w:rPr>
+          <w:rFonts w:ascii="Times New Roman" w:hAnsi="Times New Roman" w:cs="Times New Roman"/>
+          <w:sz w:val="24"/>
+          <w:szCs w:val="24"/>
+          <w:shd w:val="clear" w:color="auto" w:fill="FFFFFF"/>
+        </w:rPr>
+        <w:t xml:space="preserve"> al ejecutar hibernate, mostro un error de compatibilidad con la versión, por lo que procedimos a hacerlo con la </w:t>
       </w:r>
       <w:proofErr w:type="gramStart"/>
       <w:r>
@@ -3042,17 +3216,17 @@
         </w:rPr>
         <w:t xml:space="preserve">Por </w:t>
       </w:r>
-      <w:proofErr w:type="spellStart"/>
-      <w:r>
-        <w:rPr>
-          <w:rFonts w:ascii="Times New Roman" w:hAnsi="Times New Roman" w:cs="Times New Roman"/>
-          <w:sz w:val="24"/>
-          <w:szCs w:val="24"/>
-          <w:shd w:val="clear" w:color="auto" w:fill="FFFFFF"/>
-        </w:rPr>
-        <w:t>ultimo</w:t>
-      </w:r>
-      <w:proofErr w:type="spellEnd"/>
+      <w:r>
+        <w:rPr>
+          <w:rFonts w:ascii="Times New Roman" w:hAnsi="Times New Roman" w:cs="Times New Roman"/>
+          <w:sz w:val="24"/>
+          <w:szCs w:val="24"/>
+          <w:shd w:val="clear" w:color="auto" w:fill="FFFFFF"/>
+        </w:rPr>
+        <w:t>último</w:t>
+      </w:r>
+      <w:bookmarkStart w:id="0" w:name="_GoBack"/>
+      <w:bookmarkEnd w:id="0"/>
       <w:r>
         <w:rPr>
           <w:rFonts w:ascii="Times New Roman" w:hAnsi="Times New Roman" w:cs="Times New Roman"/>
@@ -4828,7 +5002,7 @@
 </file>
 
 <file path=customXml/itemProps1.xml><?xml version="1.0" encoding="utf-8"?>
-<ds:datastoreItem xmlns:ds="http://schemas.openxmlformats.org/officeDocument/2006/customXml" ds:itemID="{202363E9-5F0C-44C7-8CF3-723620646761}">
+<ds:datastoreItem xmlns:ds="http://schemas.openxmlformats.org/officeDocument/2006/customXml" ds:itemID="{5061DAD9-BC4A-48A8-876A-6A6024123094}">
   <ds:schemaRefs>
     <ds:schemaRef ds:uri="http://schemas.openxmlformats.org/officeDocument/2006/bibliography"/>
   </ds:schemaRefs>

</xml_diff>